<commit_message>
fixed changing attributes of real data
</commit_message>
<xml_diff>
--- a/ViolationOfMonotonicity/README.docx
+++ b/ViolationOfMonotonicity/README.docx
@@ -4065,6 +4065,84 @@
           <w:szCs w:val="24"/>
         </w:rPr>
       </w:pPr>
+      <w:r>
+        <w:rPr>
+          <w:sz w:val="24"/>
+          <w:szCs w:val="24"/>
+        </w:rPr>
+        <w:t>In the program, there will be a simple dialog that asks if the user would like to preserve monotonicity.</w:t>
+      </w:r>
+    </w:p>
+    <w:p>
+      <w:pPr>
+        <w:spacing w:line="276" w:lineRule="auto"/>
+        <w:rPr>
+          <w:sz w:val="24"/>
+          <w:szCs w:val="24"/>
+        </w:rPr>
+      </w:pPr>
+      <w:r>
+        <w:drawing>
+          <wp:inline distT="0" distB="0" distL="0" distR="0" wp14:anchorId="359875B5" wp14:editId="61B491B1">
+            <wp:extent cx="5943600" cy="421640"/>
+            <wp:effectExtent l="0" t="0" r="0" b="0"/>
+            <wp:docPr id="1360722589" name="Picture 1360722589"/>
+            <wp:cNvGraphicFramePr>
+              <a:graphicFrameLocks xmlns:a="http://schemas.openxmlformats.org/drawingml/2006/main" noChangeAspect="1"/>
+            </wp:cNvGraphicFramePr>
+            <a:graphic xmlns:a="http://schemas.openxmlformats.org/drawingml/2006/main">
+              <a:graphicData uri="http://schemas.openxmlformats.org/drawingml/2006/picture">
+                <pic:pic xmlns:pic="http://schemas.openxmlformats.org/drawingml/2006/picture">
+                  <pic:nvPicPr>
+                    <pic:cNvPr id="1575693072" name=""/>
+                    <pic:cNvPicPr/>
+                  </pic:nvPicPr>
+                  <pic:blipFill>
+                    <a:blip r:embed="rId7"/>
+                    <a:stretch>
+                      <a:fillRect/>
+                    </a:stretch>
+                  </pic:blipFill>
+                  <pic:spPr>
+                    <a:xfrm>
+                      <a:off x="0" y="0"/>
+                      <a:ext cx="5943600" cy="421640"/>
+                    </a:xfrm>
+                    <a:prstGeom prst="rect">
+                      <a:avLst/>
+                    </a:prstGeom>
+                  </pic:spPr>
+                </pic:pic>
+              </a:graphicData>
+            </a:graphic>
+          </wp:inline>
+        </w:drawing>
+      </w:r>
+    </w:p>
+    <w:p>
+      <w:pPr>
+        <w:spacing w:line="276" w:lineRule="auto"/>
+        <w:rPr>
+          <w:sz w:val="24"/>
+          <w:szCs w:val="24"/>
+        </w:rPr>
+      </w:pPr>
+      <w:r>
+        <w:rPr>
+          <w:sz w:val="24"/>
+          <w:szCs w:val="24"/>
+        </w:rPr>
+        <w:t>Should the user answer no (0), then the monotonicity reaffirmation process will be started.</w:t>
+      </w:r>
+    </w:p>
+    <w:p>
+      <w:pPr>
+        <w:spacing w:line="276" w:lineRule="auto"/>
+        <w:rPr>
+          <w:sz w:val="24"/>
+          <w:szCs w:val="24"/>
+        </w:rPr>
+      </w:pPr>
     </w:p>
     <w:p>
       <w:pPr>
@@ -4409,6 +4487,7 @@
           <w:sz w:val="24"/>
           <w:szCs w:val="24"/>
         </w:rPr>
+        <w:lastRenderedPageBreak/>
         <w:t>If the user specifies that there is a</w:t>
       </w:r>
       <w:r>
@@ -4495,7 +4574,6 @@
           <w:sz w:val="24"/>
           <w:szCs w:val="24"/>
         </w:rPr>
-        <w:lastRenderedPageBreak/>
         <w:t xml:space="preserve">Furthermore, if the adjacent </w:t>
       </w:r>
       <w:r>
@@ -4524,21 +4602,70 @@
           <w:sz w:val="24"/>
           <w:szCs w:val="24"/>
         </w:rPr>
-        <w:t xml:space="preserve">the user must be asked if they are confident in their prior answers. If they are confident, </w:t>
-      </w:r>
-      <w:r>
-        <w:rPr>
-          <w:sz w:val="24"/>
-          <w:szCs w:val="24"/>
-        </w:rPr>
-        <w:t>the</w:t>
-      </w:r>
-      <w:r>
-        <w:rPr>
-          <w:sz w:val="24"/>
-          <w:szCs w:val="24"/>
-        </w:rPr>
-        <w:t>n</w:t>
+        <w:t xml:space="preserve">the user </w:t>
+      </w:r>
+      <w:r>
+        <w:rPr>
+          <w:sz w:val="24"/>
+          <w:szCs w:val="24"/>
+        </w:rPr>
+        <w:t>will</w:t>
+      </w:r>
+      <w:r>
+        <w:rPr>
+          <w:sz w:val="24"/>
+          <w:szCs w:val="24"/>
+        </w:rPr>
+        <w:t xml:space="preserve"> be asked </w:t>
+      </w:r>
+      <w:r>
+        <w:rPr>
+          <w:sz w:val="24"/>
+          <w:szCs w:val="24"/>
+        </w:rPr>
+        <w:t>about</w:t>
+      </w:r>
+      <w:r>
+        <w:rPr>
+          <w:sz w:val="24"/>
+          <w:szCs w:val="24"/>
+        </w:rPr>
+        <w:t xml:space="preserve"> the class of the adjacent case</w:t>
+      </w:r>
+      <w:r>
+        <w:rPr>
+          <w:sz w:val="24"/>
+          <w:szCs w:val="24"/>
+        </w:rPr>
+        <w:t xml:space="preserve"> again even </w:t>
+      </w:r>
+      <w:r>
+        <w:rPr>
+          <w:sz w:val="24"/>
+          <w:szCs w:val="24"/>
+        </w:rPr>
+        <w:t xml:space="preserve">if they are confident in their prior answers. </w:t>
+      </w:r>
+      <w:r>
+        <w:rPr>
+          <w:sz w:val="24"/>
+          <w:szCs w:val="24"/>
+        </w:rPr>
+        <w:t xml:space="preserve">If the new class </w:t>
+      </w:r>
+      <w:r>
+        <w:rPr>
+          <w:sz w:val="24"/>
+          <w:szCs w:val="24"/>
+        </w:rPr>
+        <w:t>resolves</w:t>
+      </w:r>
+      <w:r>
+        <w:rPr>
+          <w:sz w:val="24"/>
+          <w:szCs w:val="24"/>
+        </w:rPr>
+        <w:t xml:space="preserve"> the</w:t>
       </w:r>
       <w:r>
         <w:rPr>
@@ -4552,14 +4679,7 @@
           <w:sz w:val="24"/>
           <w:szCs w:val="24"/>
         </w:rPr>
-        <w:t xml:space="preserve">the </w:t>
-      </w:r>
-      <w:r>
-        <w:rPr>
-          <w:sz w:val="24"/>
-          <w:szCs w:val="24"/>
-        </w:rPr>
-        <w:t xml:space="preserve">user will be asked to add a new attribute(s), or else the restored function will be a </w:t>
+        <w:t xml:space="preserve">violation of monotonicity, then </w:t>
       </w:r>
       <w:r>
         <w:rPr>
@@ -4567,6 +4687,35 @@
           <w:szCs w:val="24"/>
           <w:u w:val="single"/>
         </w:rPr>
+        <w:t>monotonicity preservation</w:t>
+      </w:r>
+      <w:r>
+        <w:rPr>
+          <w:sz w:val="24"/>
+          <w:szCs w:val="24"/>
+        </w:rPr>
+        <w:t xml:space="preserve"> will be used</w:t>
+      </w:r>
+      <w:r>
+        <w:rPr>
+          <w:sz w:val="24"/>
+          <w:szCs w:val="24"/>
+        </w:rPr>
+        <w:t xml:space="preserve"> (expanding to other cases)</w:t>
+      </w:r>
+      <w:r>
+        <w:rPr>
+          <w:sz w:val="24"/>
+          <w:szCs w:val="24"/>
+        </w:rPr>
+        <w:t xml:space="preserve">. If the new class reaffirms the violation of monotonicity, the user will be asked to add a new attribute(s), or else the restored function will be a </w:t>
+      </w:r>
+      <w:r>
+        <w:rPr>
+          <w:sz w:val="24"/>
+          <w:szCs w:val="24"/>
+          <w:u w:val="single"/>
+        </w:rPr>
         <w:t>non-monotonic function</w:t>
       </w:r>
       <w:r>
@@ -4576,84 +4725,92 @@
         </w:rPr>
         <w:t xml:space="preserve"> (more on these in subsequent sections).</w:t>
       </w:r>
-      <w:r>
-        <w:rPr>
-          <w:sz w:val="24"/>
-          <w:szCs w:val="24"/>
-        </w:rPr>
-        <w:t xml:space="preserve"> If </w:t>
-      </w:r>
-      <w:r>
-        <w:rPr>
-          <w:sz w:val="24"/>
-          <w:szCs w:val="24"/>
-        </w:rPr>
-        <w:t xml:space="preserve">the user is not confident on their answer or if the case was expanded, </w:t>
-      </w:r>
-      <w:r>
-        <w:rPr>
-          <w:sz w:val="24"/>
-          <w:szCs w:val="24"/>
-        </w:rPr>
-        <w:t xml:space="preserve">the user is asked to give the class to this adjacent </w:t>
-      </w:r>
-      <w:r>
-        <w:rPr>
-          <w:sz w:val="24"/>
-          <w:szCs w:val="24"/>
-        </w:rPr>
-        <w:t>case</w:t>
-      </w:r>
-      <w:r>
-        <w:rPr>
-          <w:sz w:val="24"/>
-          <w:szCs w:val="24"/>
-        </w:rPr>
-        <w:t xml:space="preserve">. If the new class solves the violation of monotonicity, then </w:t>
-      </w:r>
-      <w:r>
-        <w:rPr>
-          <w:sz w:val="24"/>
-          <w:szCs w:val="24"/>
-          <w:u w:val="single"/>
-        </w:rPr>
-        <w:t>monotonicity preservation</w:t>
-      </w:r>
-      <w:r>
-        <w:rPr>
-          <w:sz w:val="24"/>
-          <w:szCs w:val="24"/>
-        </w:rPr>
-        <w:t xml:space="preserve"> will be used</w:t>
-      </w:r>
-      <w:r>
-        <w:rPr>
-          <w:sz w:val="24"/>
-          <w:szCs w:val="24"/>
-        </w:rPr>
-        <w:t xml:space="preserve"> (expanding to other cases)</w:t>
-      </w:r>
-      <w:r>
-        <w:rPr>
-          <w:sz w:val="24"/>
-          <w:szCs w:val="24"/>
-        </w:rPr>
-        <w:t xml:space="preserve">. If the new class reaffirms the violation of monotonicity, the user will be asked to add a new attribute(s), or else the restored function will be a </w:t>
-      </w:r>
-      <w:r>
-        <w:rPr>
-          <w:sz w:val="24"/>
-          <w:szCs w:val="24"/>
-          <w:u w:val="single"/>
-        </w:rPr>
-        <w:t>non-monotonic function</w:t>
-      </w:r>
-      <w:r>
-        <w:rPr>
-          <w:sz w:val="24"/>
-          <w:szCs w:val="24"/>
-        </w:rPr>
-        <w:t xml:space="preserve"> (more on these in subsequent sections).</w:t>
+    </w:p>
+    <w:p>
+      <w:pPr>
+        <w:spacing w:line="276" w:lineRule="auto"/>
+        <w:rPr>
+          <w:sz w:val="24"/>
+          <w:szCs w:val="24"/>
+        </w:rPr>
+      </w:pPr>
+      <w:r>
+        <w:rPr>
+          <w:sz w:val="24"/>
+          <w:szCs w:val="24"/>
+        </w:rPr>
+        <w:t>In the program, the dialog will be as follows:</w:t>
+      </w:r>
+    </w:p>
+    <w:p>
+      <w:pPr>
+        <w:spacing w:line="276" w:lineRule="auto"/>
+        <w:rPr>
+          <w:b/>
+          <w:bCs/>
+          <w:sz w:val="24"/>
+          <w:szCs w:val="24"/>
+        </w:rPr>
+      </w:pPr>
+      <w:r>
+        <w:drawing>
+          <wp:inline distT="0" distB="0" distL="0" distR="0" wp14:anchorId="71302626" wp14:editId="10AB5DD3">
+            <wp:extent cx="5943600" cy="588645"/>
+            <wp:effectExtent l="0" t="0" r="0" b="1905"/>
+            <wp:docPr id="820929147" name="Picture 1"/>
+            <wp:cNvGraphicFramePr>
+              <a:graphicFrameLocks xmlns:a="http://schemas.openxmlformats.org/drawingml/2006/main" noChangeAspect="1"/>
+            </wp:cNvGraphicFramePr>
+            <a:graphic xmlns:a="http://schemas.openxmlformats.org/drawingml/2006/main">
+              <a:graphicData uri="http://schemas.openxmlformats.org/drawingml/2006/picture">
+                <pic:pic xmlns:pic="http://schemas.openxmlformats.org/drawingml/2006/picture">
+                  <pic:nvPicPr>
+                    <pic:cNvPr id="820929147" name=""/>
+                    <pic:cNvPicPr/>
+                  </pic:nvPicPr>
+                  <pic:blipFill>
+                    <a:blip r:embed="rId8"/>
+                    <a:stretch>
+                      <a:fillRect/>
+                    </a:stretch>
+                  </pic:blipFill>
+                  <pic:spPr>
+                    <a:xfrm>
+                      <a:off x="0" y="0"/>
+                      <a:ext cx="5943600" cy="588645"/>
+                    </a:xfrm>
+                    <a:prstGeom prst="rect">
+                      <a:avLst/>
+                    </a:prstGeom>
+                  </pic:spPr>
+                </pic:pic>
+              </a:graphicData>
+            </a:graphic>
+          </wp:inline>
+        </w:drawing>
+      </w:r>
+    </w:p>
+    <w:p>
+      <w:pPr>
+        <w:spacing w:line="276" w:lineRule="auto"/>
+        <w:rPr>
+          <w:sz w:val="24"/>
+          <w:szCs w:val="24"/>
+        </w:rPr>
+      </w:pPr>
+      <w:r>
+        <w:rPr>
+          <w:sz w:val="24"/>
+          <w:szCs w:val="24"/>
+        </w:rPr>
+        <w:t>The last question is simply about either adding a new attribute, or using a non-monotonic function</w:t>
+      </w:r>
+      <w:r>
+        <w:rPr>
+          <w:sz w:val="24"/>
+          <w:szCs w:val="24"/>
+        </w:rPr>
+        <w:t>.</w:t>
       </w:r>
     </w:p>
     <w:p>
@@ -5189,7 +5346,15 @@
           <w:sz w:val="24"/>
           <w:szCs w:val="24"/>
         </w:rPr>
-        <w:t xml:space="preserve">’s class was changed. In the third situation, the </w:t>
+        <w:t xml:space="preserve">’s class was changed. In the </w:t>
+      </w:r>
+      <w:r>
+        <w:rPr>
+          <w:sz w:val="24"/>
+          <w:szCs w:val="24"/>
+        </w:rPr>
+        <w:lastRenderedPageBreak/>
+        <w:t xml:space="preserve">third situation, the </w:t>
       </w:r>
       <w:r>
         <w:rPr>
@@ -5613,15 +5778,7 @@
           <w:sz w:val="24"/>
           <w:szCs w:val="24"/>
         </w:rPr>
-        <w:t xml:space="preserve">, and did not add new attributes, </w:t>
-      </w:r>
-      <w:r>
-        <w:rPr>
-          <w:sz w:val="24"/>
-          <w:szCs w:val="24"/>
-        </w:rPr>
-        <w:lastRenderedPageBreak/>
-        <w:t>so a non-monotonic function must be used</w:t>
+        <w:t>, and did not add new attributes, so a non-monotonic function must be used</w:t>
       </w:r>
       <w:r>
         <w:rPr>
@@ -6370,6 +6527,7 @@
           <w:sz w:val="24"/>
           <w:szCs w:val="24"/>
         </w:rPr>
+        <w:lastRenderedPageBreak/>
         <w:t>Here we have can have two situations</w:t>
       </w:r>
       <w:r>
@@ -7274,15 +7432,7 @@
           <w:sz w:val="24"/>
           <w:szCs w:val="24"/>
         </w:rPr>
-        <w:t xml:space="preserve">0 with a new class of 1 will </w:t>
-      </w:r>
-      <w:r>
-        <w:rPr>
-          <w:sz w:val="24"/>
-          <w:szCs w:val="24"/>
-        </w:rPr>
-        <w:lastRenderedPageBreak/>
-        <w:t xml:space="preserve">expand to a new n-D point </w:t>
+        <w:t xml:space="preserve">0 with a new class of 1 will expand to a new n-D point </w:t>
       </w:r>
       <w:r>
         <w:rPr>
@@ -7856,6 +8006,7 @@
           <w:sz w:val="24"/>
           <w:szCs w:val="24"/>
         </w:rPr>
+        <w:lastRenderedPageBreak/>
         <w:t>10</w:t>
       </w:r>
       <w:r>
@@ -8076,7 +8227,6 @@
           <w:sz w:val="24"/>
           <w:szCs w:val="24"/>
         </w:rPr>
-        <w:lastRenderedPageBreak/>
         <w:t xml:space="preserve">Furthermore, if the user decided to add attributes to fix the monotonicity, then they will be done after finding the other violations. Multiple attributes can be added by using this method.  The only caveat with this method is that the “Order of Questions” and “Total Questions” columns will be for the questions asked about the new cases in the new dataset. Order of Questions” will show the sequence for asking the questions that determine if there is a violation of monotonicity, and “Total Questions” will be the number of questions in that sequence. </w:t>
       </w:r>
     </w:p>
@@ -8100,6 +8250,9 @@
         <w:t>Non-Monotonic Function</w:t>
       </w:r>
       <w:bookmarkEnd w:id="13"/>
+      <w:r>
+        <w:t>s</w:t>
+      </w:r>
     </w:p>
     <w:p>
       <w:pPr>
@@ -8384,6 +8537,7 @@
       </w:pPr>
       <w:bookmarkStart w:id="14" w:name="_Toc133190994"/>
       <w:r>
+        <w:lastRenderedPageBreak/>
         <w:t xml:space="preserve">4.4 </w:t>
       </w:r>
       <w:r>
@@ -8458,15 +8612,7 @@
           <w:sz w:val="24"/>
           <w:szCs w:val="24"/>
         </w:rPr>
-        <w:t xml:space="preserve">The first option is quite simple: the function is applied to the real data, and the value returned is the class. The second option is a bit more complicated: the user must be asked if the case is </w:t>
-      </w:r>
-      <w:r>
-        <w:rPr>
-          <w:sz w:val="24"/>
-          <w:szCs w:val="24"/>
-        </w:rPr>
-        <w:lastRenderedPageBreak/>
-        <w:t xml:space="preserve">wrong </w:t>
+        <w:t xml:space="preserve">The first option is quite simple: the function is applied to the real data, and the value returned is the class. The second option is a bit more complicated: the user must be asked if the case is wrong </w:t>
       </w:r>
       <w:r>
         <w:rPr>
@@ -8552,7 +8698,94 @@
           <w:sz w:val="24"/>
           <w:szCs w:val="24"/>
         </w:rPr>
-        <w:t xml:space="preserve"> if the user needs to change an attribute of a case to fix it, then the user must be asked about which attribute to change.</w:t>
+        <w:t xml:space="preserve"> if the user needs to </w:t>
+      </w:r>
+      <w:r>
+        <w:rPr>
+          <w:sz w:val="24"/>
+          <w:szCs w:val="24"/>
+        </w:rPr>
+        <w:t>the</w:t>
+      </w:r>
+      <w:r>
+        <w:rPr>
+          <w:sz w:val="24"/>
+          <w:szCs w:val="24"/>
+        </w:rPr>
+        <w:t xml:space="preserve"> case to fix it, then the user must be </w:t>
+      </w:r>
+      <w:r>
+        <w:rPr>
+          <w:sz w:val="24"/>
+          <w:szCs w:val="24"/>
+        </w:rPr>
+        <w:t>asked if they would like to change the class of the case or an attribute of the case. The below dialog shows both of these possibilities.</w:t>
+      </w:r>
+    </w:p>
+    <w:p>
+      <w:pPr>
+        <w:spacing w:line="276" w:lineRule="auto"/>
+        <w:rPr>
+          <w:sz w:val="24"/>
+          <w:szCs w:val="24"/>
+        </w:rPr>
+      </w:pPr>
+      <w:r>
+        <w:rPr>
+          <w:sz w:val="24"/>
+          <w:szCs w:val="24"/>
+        </w:rPr>
+        <w:drawing>
+          <wp:inline distT="0" distB="0" distL="0" distR="0" wp14:anchorId="27685AD1" wp14:editId="2B149B4E">
+            <wp:extent cx="5943600" cy="799465"/>
+            <wp:effectExtent l="0" t="0" r="0" b="635"/>
+            <wp:docPr id="1510495248" name="Picture 1"/>
+            <wp:cNvGraphicFramePr>
+              <a:graphicFrameLocks xmlns:a="http://schemas.openxmlformats.org/drawingml/2006/main" noChangeAspect="1"/>
+            </wp:cNvGraphicFramePr>
+            <a:graphic xmlns:a="http://schemas.openxmlformats.org/drawingml/2006/main">
+              <a:graphicData uri="http://schemas.openxmlformats.org/drawingml/2006/picture">
+                <pic:pic xmlns:pic="http://schemas.openxmlformats.org/drawingml/2006/picture">
+                  <pic:nvPicPr>
+                    <pic:cNvPr id="1510495248" name=""/>
+                    <pic:cNvPicPr/>
+                  </pic:nvPicPr>
+                  <pic:blipFill>
+                    <a:blip r:embed="rId9"/>
+                    <a:stretch>
+                      <a:fillRect/>
+                    </a:stretch>
+                  </pic:blipFill>
+                  <pic:spPr>
+                    <a:xfrm>
+                      <a:off x="0" y="0"/>
+                      <a:ext cx="5943600" cy="799465"/>
+                    </a:xfrm>
+                    <a:prstGeom prst="rect">
+                      <a:avLst/>
+                    </a:prstGeom>
+                  </pic:spPr>
+                </pic:pic>
+              </a:graphicData>
+            </a:graphic>
+          </wp:inline>
+        </w:drawing>
+      </w:r>
+    </w:p>
+    <w:p>
+      <w:pPr>
+        <w:spacing w:line="276" w:lineRule="auto"/>
+        <w:rPr>
+          <w:sz w:val="24"/>
+          <w:szCs w:val="24"/>
+        </w:rPr>
+      </w:pPr>
+      <w:r>
+        <w:rPr>
+          <w:sz w:val="24"/>
+          <w:szCs w:val="24"/>
+        </w:rPr>
+        <w:t xml:space="preserve">For the first question, if the user decided to apply the Boolean function to the real data, no additional input would be required by the user. All the classes for each case of real data would be overridden by the expert Boolean function. </w:t>
       </w:r>
     </w:p>
     <w:p>
@@ -8809,7 +9042,6 @@
       </w:pPr>
       <w:bookmarkStart w:id="17" w:name="_Toc133190997"/>
       <w:r>
-        <w:lastRenderedPageBreak/>
         <w:t>7</w:t>
       </w:r>
       <w:r>
@@ -8853,7 +9085,7 @@
                     <pic:cNvPicPr/>
                   </pic:nvPicPr>
                   <pic:blipFill>
-                    <a:blip r:embed="rId7"/>
+                    <a:blip r:embed="rId10"/>
                     <a:stretch>
                       <a:fillRect/>
                     </a:stretch>
@@ -8957,6 +9189,7 @@
           <w:kern w:val="0"/>
           <w14:ligatures w14:val="none"/>
         </w:rPr>
+        <w:lastRenderedPageBreak/>
         <w:drawing>
           <wp:inline distT="0" distB="0" distL="0" distR="0" wp14:anchorId="4A73E95F" wp14:editId="2F6F7295">
             <wp:extent cx="6134100" cy="2516553"/>
@@ -8973,7 +9206,7 @@
                     <pic:cNvPicPr/>
                   </pic:nvPicPr>
                   <pic:blipFill rotWithShape="1">
-                    <a:blip r:embed="rId8"/>
+                    <a:blip r:embed="rId11"/>
                     <a:srcRect b="14894"/>
                     <a:stretch/>
                   </pic:blipFill>
@@ -9082,7 +9315,6 @@
           <w:sz w:val="24"/>
           <w:szCs w:val="24"/>
         </w:rPr>
-        <w:lastRenderedPageBreak/>
         <w:drawing>
           <wp:inline distT="0" distB="0" distL="0" distR="0" wp14:anchorId="1B77D3AC" wp14:editId="146FD080">
             <wp:extent cx="5943600" cy="3326765"/>
@@ -9099,7 +9331,7 @@
                     <pic:cNvPicPr/>
                   </pic:nvPicPr>
                   <pic:blipFill>
-                    <a:blip r:embed="rId9"/>
+                    <a:blip r:embed="rId12"/>
                     <a:stretch>
                       <a:fillRect/>
                     </a:stretch>
@@ -9133,6 +9365,7 @@
           <w:sz w:val="24"/>
           <w:szCs w:val="24"/>
         </w:rPr>
+        <w:lastRenderedPageBreak/>
         <w:t xml:space="preserve">In the above photo, the user specified two violations of monotonicity, 1.1 and 7.2. The user decided to change the class of the two </w:t>
       </w:r>
       <w:r>
@@ -9181,7 +9414,7 @@
                     <pic:cNvPicPr/>
                   </pic:nvPicPr>
                   <pic:blipFill>
-                    <a:blip r:embed="rId10"/>
+                    <a:blip r:embed="rId13"/>
                     <a:stretch>
                       <a:fillRect/>
                     </a:stretch>
@@ -9236,7 +9469,7 @@
                     <pic:cNvPicPr/>
                   </pic:nvPicPr>
                   <pic:blipFill>
-                    <a:blip r:embed="rId11"/>
+                    <a:blip r:embed="rId14"/>
                     <a:stretch>
                       <a:fillRect/>
                     </a:stretch>
@@ -9261,51 +9494,11 @@
       <w:pPr>
         <w:spacing w:line="276" w:lineRule="auto"/>
       </w:pPr>
-      <w:r>
-        <w:drawing>
-          <wp:inline distT="0" distB="0" distL="0" distR="0" wp14:anchorId="18F0B95F" wp14:editId="17848E0E">
-            <wp:extent cx="5943600" cy="421640"/>
-            <wp:effectExtent l="0" t="0" r="0" b="0"/>
-            <wp:docPr id="1575693072" name="Picture 1"/>
-            <wp:cNvGraphicFramePr>
-              <a:graphicFrameLocks xmlns:a="http://schemas.openxmlformats.org/drawingml/2006/main" noChangeAspect="1"/>
-            </wp:cNvGraphicFramePr>
-            <a:graphic xmlns:a="http://schemas.openxmlformats.org/drawingml/2006/main">
-              <a:graphicData uri="http://schemas.openxmlformats.org/drawingml/2006/picture">
-                <pic:pic xmlns:pic="http://schemas.openxmlformats.org/drawingml/2006/picture">
-                  <pic:nvPicPr>
-                    <pic:cNvPr id="1575693072" name=""/>
-                    <pic:cNvPicPr/>
-                  </pic:nvPicPr>
-                  <pic:blipFill>
-                    <a:blip r:embed="rId12"/>
-                    <a:stretch>
-                      <a:fillRect/>
-                    </a:stretch>
-                  </pic:blipFill>
-                  <pic:spPr>
-                    <a:xfrm>
-                      <a:off x="0" y="0"/>
-                      <a:ext cx="5943600" cy="421640"/>
-                    </a:xfrm>
-                    <a:prstGeom prst="rect">
-                      <a:avLst/>
-                    </a:prstGeom>
-                  </pic:spPr>
-                </pic:pic>
-              </a:graphicData>
-            </a:graphic>
-          </wp:inline>
-        </w:drawing>
-      </w:r>
     </w:p>
     <w:p>
       <w:pPr>
         <w:spacing w:line="276" w:lineRule="auto"/>
       </w:pPr>
-      <w:r>
-        <w:t>TODO</w:t>
-      </w:r>
     </w:p>
     <w:p>
       <w:pPr>
@@ -9314,148 +9507,9 @@
           <w:strike/>
         </w:rPr>
       </w:pPr>
-      <w:r>
-        <w:rPr>
-          <w:strike/>
-        </w:rPr>
-        <w:t>In code, check if f-change is violation</w:t>
-      </w:r>
-    </w:p>
-    <w:p>
-      <w:pPr>
-        <w:spacing w:line="276" w:lineRule="auto"/>
-        <w:rPr>
-          <w:strike/>
-        </w:rPr>
-      </w:pPr>
-      <w:r>
-        <w:rPr>
-          <w:strike/>
-        </w:rPr>
-        <w:t>Non-monotonic function</w:t>
-      </w:r>
-      <w:r>
-        <w:rPr>
-          <w:strike/>
-        </w:rPr>
-        <w:t xml:space="preserve"> -&gt; reaffirm</w:t>
-      </w:r>
-    </w:p>
-    <w:p>
-      <w:pPr>
-        <w:spacing w:line="276" w:lineRule="auto"/>
-        <w:rPr>
-          <w:strike/>
-        </w:rPr>
-      </w:pPr>
-      <w:r>
-        <w:rPr>
-          <w:strike/>
-        </w:rPr>
-        <w:lastRenderedPageBreak/>
-        <w:t>When changing attributes of real data, always ask</w:t>
-      </w:r>
-    </w:p>
-    <w:p>
-      <w:pPr>
-        <w:spacing w:line="276" w:lineRule="auto"/>
-        <w:rPr>
-          <w:strike/>
-        </w:rPr>
-      </w:pPr>
-      <w:r>
-        <w:rPr>
-          <w:strike/>
-        </w:rPr>
-        <w:t>Monotonicity preservation</w:t>
-      </w:r>
-    </w:p>
-    <w:p>
-      <w:pPr>
-        <w:spacing w:line="276" w:lineRule="auto"/>
-        <w:rPr>
-          <w:strike/>
-        </w:rPr>
-      </w:pPr>
-      <w:r>
-        <w:rPr>
-          <w:strike/>
-        </w:rPr>
-        <w:t>Monotonicity reaffirmation</w:t>
-      </w:r>
-    </w:p>
-    <w:p>
-      <w:pPr>
-        <w:spacing w:line="276" w:lineRule="auto"/>
-        <w:rPr>
-          <w:strike/>
-        </w:rPr>
-      </w:pPr>
-      <w:r>
-        <w:rPr>
-          <w:strike/>
-        </w:rPr>
-        <w:t>Check f-change if there is no violation</w:t>
-      </w:r>
-    </w:p>
-    <w:p>
-      <w:pPr>
-        <w:spacing w:line="276" w:lineRule="auto"/>
-        <w:rPr>
-          <w:strike/>
-        </w:rPr>
-      </w:pPr>
-      <w:r>
-        <w:rPr>
-          <w:strike/>
-        </w:rPr>
-        <w:t>Check monotonicity preservation</w:t>
-      </w:r>
-    </w:p>
-    <w:p>
-      <w:pPr>
-        <w:spacing w:line="276" w:lineRule="auto"/>
-        <w:rPr>
-          <w:strike/>
-        </w:rPr>
-      </w:pPr>
-      <w:r>
-        <w:rPr>
-          <w:strike/>
-        </w:rPr>
-        <w:t>Check real data changing attributes or class</w:t>
-      </w:r>
-    </w:p>
-    <w:p>
-      <w:pPr>
-        <w:spacing w:line="276" w:lineRule="auto"/>
-        <w:rPr>
-          <w:strike/>
-        </w:rPr>
-      </w:pPr>
-      <w:r>
-        <w:rPr>
-          <w:strike/>
-        </w:rPr>
-        <w:t>Check monotonicity reaffirmation</w:t>
-      </w:r>
-    </w:p>
-    <w:p>
-      <w:pPr>
-        <w:spacing w:line="276" w:lineRule="auto"/>
-        <w:rPr>
-          <w:strike/>
-        </w:rPr>
-      </w:pPr>
-      <w:r>
-        <w:rPr>
-          <w:strike/>
-        </w:rPr>
-        <w:t>Check non-monotonic function printing</w:t>
-      </w:r>
     </w:p>
     <w:sectPr>
-      <w:headerReference w:type="default" r:id="rId13"/>
+      <w:headerReference w:type="default" r:id="rId15"/>
       <w:pgSz w:w="12240" w:h="15840"/>
       <w:pgMar w:top="1440" w:right="1440" w:bottom="1440" w:left="1440" w:header="720" w:footer="720" w:gutter="0"/>
       <w:cols w:space="720"/>

</xml_diff>

<commit_message>
updated READMEs and results
</commit_message>
<xml_diff>
--- a/ViolationOfMonotonicity/README.docx
+++ b/ViolationOfMonotonicity/README.docx
@@ -290,7 +290,7 @@
                 <w:noProof/>
                 <w:webHidden/>
               </w:rPr>
-              <w:t>3</w:t>
+              <w:t>4</w:t>
             </w:r>
             <w:r>
               <w:rPr>
@@ -1142,7 +1142,7 @@
                 <w:noProof/>
                 <w:webHidden/>
               </w:rPr>
-              <w:t>10</w:t>
+              <w:t>11</w:t>
             </w:r>
             <w:r>
               <w:rPr>
@@ -1284,7 +1284,7 @@
                 <w:noProof/>
                 <w:webHidden/>
               </w:rPr>
-              <w:t>11</w:t>
+              <w:t>12</w:t>
             </w:r>
             <w:r>
               <w:rPr>
@@ -1355,7 +1355,7 @@
                 <w:noProof/>
                 <w:webHidden/>
               </w:rPr>
-              <w:t>11</w:t>
+              <w:t>12</w:t>
             </w:r>
             <w:r>
               <w:rPr>
@@ -2071,23 +2071,7 @@
           <w:sz w:val="24"/>
           <w:szCs w:val="24"/>
         </w:rPr>
-        <w:t xml:space="preserve">the expert answered that </w:t>
-      </w:r>
-      <w:proofErr w:type="gramStart"/>
-      <w:r>
-        <w:rPr>
-          <w:sz w:val="24"/>
-          <w:szCs w:val="24"/>
-        </w:rPr>
-        <w:t>F(</w:t>
-      </w:r>
-      <w:proofErr w:type="gramEnd"/>
-      <w:r>
-        <w:rPr>
-          <w:sz w:val="24"/>
-          <w:szCs w:val="24"/>
-        </w:rPr>
-        <w:t>100) = 1</w:t>
+        <w:t>the expert answered that F(100) = 1</w:t>
       </w:r>
       <w:r>
         <w:rPr>
@@ -2103,21 +2087,12 @@
         </w:rPr>
         <w:t xml:space="preserve">F(101) = 1 by monotonicity expansion. In fact, a user can say that despite </w:t>
       </w:r>
-      <w:proofErr w:type="gramStart"/>
-      <w:r>
-        <w:rPr>
-          <w:sz w:val="24"/>
-          <w:szCs w:val="24"/>
-        </w:rPr>
-        <w:t>F(</w:t>
-      </w:r>
-      <w:proofErr w:type="gramEnd"/>
-      <w:r>
-        <w:rPr>
-          <w:sz w:val="24"/>
-          <w:szCs w:val="24"/>
-        </w:rPr>
-        <w:t>100) = 1</w:t>
+      <w:r>
+        <w:rPr>
+          <w:sz w:val="24"/>
+          <w:szCs w:val="24"/>
+        </w:rPr>
+        <w:t>F(100) = 1</w:t>
       </w:r>
       <w:r>
         <w:rPr>
@@ -4527,23 +4502,7 @@
           <w:sz w:val="24"/>
           <w:szCs w:val="24"/>
         </w:rPr>
-        <w:t xml:space="preserve"> in (100), then </w:t>
-      </w:r>
-      <w:proofErr w:type="gramStart"/>
-      <w:r>
-        <w:rPr>
-          <w:sz w:val="24"/>
-          <w:szCs w:val="24"/>
-        </w:rPr>
-        <w:t>F(</w:t>
-      </w:r>
-      <w:proofErr w:type="gramEnd"/>
-      <w:r>
-        <w:rPr>
-          <w:sz w:val="24"/>
-          <w:szCs w:val="24"/>
-        </w:rPr>
-        <w:t xml:space="preserve">100) = 1. The adjacent case that needs to be checked is the case above it, (101), because the case below the violation, (000), can be of any value and not cause a violation. However, the case above it must be checked because if the user changes the case above it to one as well, then there was simply an </w:t>
+        <w:t xml:space="preserve"> in (100), then F(100) = 1. The adjacent case that needs to be checked is the case above it, (101), because the case below the violation, (000), can be of any value and not cause a violation. However, the case above it must be checked because if the user changes the case above it to one as well, then there was simply an </w:t>
       </w:r>
       <w:r>
         <w:rPr>
@@ -4987,13 +4946,8 @@
             <w:tcW w:w="1905" w:type="dxa"/>
           </w:tcPr>
           <w:p>
-            <w:proofErr w:type="gramStart"/>
-            <w:r>
-              <w:t>F(</w:t>
-            </w:r>
-            <w:proofErr w:type="gramEnd"/>
-            <w:r>
-              <w:t xml:space="preserve">110) = 1 </w:t>
+            <w:r>
+              <w:t xml:space="preserve">F(110) = 1 </w:t>
             </w:r>
           </w:p>
         </w:tc>
@@ -5002,19 +4956,11 @@
             <w:tcW w:w="1907" w:type="dxa"/>
           </w:tcPr>
           <w:p>
-            <w:proofErr w:type="gramStart"/>
             <w:r>
               <w:rPr>
                 <w:color w:val="FF0000"/>
               </w:rPr>
-              <w:t>F(</w:t>
-            </w:r>
-            <w:proofErr w:type="gramEnd"/>
-            <w:r>
-              <w:rPr>
-                <w:color w:val="FF0000"/>
-              </w:rPr>
-              <w:t>110) = 0</w:t>
+              <w:t>F(110) = 0</w:t>
             </w:r>
           </w:p>
         </w:tc>
@@ -5023,19 +4969,11 @@
             <w:tcW w:w="1907" w:type="dxa"/>
           </w:tcPr>
           <w:p>
-            <w:proofErr w:type="gramStart"/>
             <w:r>
               <w:rPr>
                 <w:color w:val="FF0000"/>
               </w:rPr>
-              <w:t>F(</w:t>
-            </w:r>
-            <w:proofErr w:type="gramEnd"/>
-            <w:r>
-              <w:rPr>
-                <w:color w:val="FF0000"/>
-              </w:rPr>
-              <w:t>110) = 0</w:t>
+              <w:t>F(110) = 0</w:t>
             </w:r>
           </w:p>
         </w:tc>
@@ -5044,13 +4982,8 @@
             <w:tcW w:w="1907" w:type="dxa"/>
           </w:tcPr>
           <w:p>
-            <w:proofErr w:type="gramStart"/>
-            <w:r>
-              <w:t>F(</w:t>
-            </w:r>
-            <w:proofErr w:type="gramEnd"/>
-            <w:r>
-              <w:t>110) = 1</w:t>
+            <w:r>
+              <w:t>F(110) = 1</w:t>
             </w:r>
           </w:p>
         </w:tc>
@@ -5064,13 +4997,8 @@
             <w:tcW w:w="1905" w:type="dxa"/>
           </w:tcPr>
           <w:p>
-            <w:proofErr w:type="gramStart"/>
-            <w:r>
-              <w:t>F(</w:t>
-            </w:r>
-            <w:proofErr w:type="gramEnd"/>
-            <w:r>
-              <w:t>100) = 1</w:t>
+            <w:r>
+              <w:t>F(100) = 1</w:t>
             </w:r>
           </w:p>
         </w:tc>
@@ -5079,13 +5007,8 @@
             <w:tcW w:w="1907" w:type="dxa"/>
           </w:tcPr>
           <w:p>
-            <w:proofErr w:type="gramStart"/>
-            <w:r>
-              <w:t>F(</w:t>
-            </w:r>
-            <w:proofErr w:type="gramEnd"/>
-            <w:r>
-              <w:t>100) = 1</w:t>
+            <w:r>
+              <w:t>F(100) = 1</w:t>
             </w:r>
           </w:p>
         </w:tc>
@@ -5094,13 +5017,8 @@
             <w:tcW w:w="1907" w:type="dxa"/>
           </w:tcPr>
           <w:p>
-            <w:proofErr w:type="gramStart"/>
-            <w:r>
-              <w:t>F(</w:t>
-            </w:r>
-            <w:proofErr w:type="gramEnd"/>
-            <w:r>
-              <w:t>100) = 0</w:t>
+            <w:r>
+              <w:t>F(100) = 0</w:t>
             </w:r>
           </w:p>
         </w:tc>
@@ -5109,19 +5027,11 @@
             <w:tcW w:w="1907" w:type="dxa"/>
           </w:tcPr>
           <w:p>
-            <w:proofErr w:type="gramStart"/>
             <w:r>
               <w:rPr>
                 <w:color w:val="FF0000"/>
               </w:rPr>
-              <w:t>F(</w:t>
-            </w:r>
-            <w:proofErr w:type="gramEnd"/>
-            <w:r>
-              <w:rPr>
-                <w:color w:val="FF0000"/>
-              </w:rPr>
-              <w:t>100) = 0</w:t>
+              <w:t>F(100) = 0</w:t>
             </w:r>
           </w:p>
         </w:tc>
@@ -5503,13 +5413,8 @@
             <w:tcW w:w="1905" w:type="dxa"/>
           </w:tcPr>
           <w:p>
-            <w:proofErr w:type="gramStart"/>
-            <w:r>
-              <w:t>F(</w:t>
-            </w:r>
-            <w:proofErr w:type="gramEnd"/>
-            <w:r>
-              <w:t xml:space="preserve">110) = 1 </w:t>
+            <w:r>
+              <w:t xml:space="preserve">F(110) = 1 </w:t>
             </w:r>
           </w:p>
         </w:tc>
@@ -5518,19 +5423,11 @@
             <w:tcW w:w="1907" w:type="dxa"/>
           </w:tcPr>
           <w:p>
-            <w:proofErr w:type="gramStart"/>
             <w:r>
               <w:rPr>
                 <w:color w:val="FF0000"/>
               </w:rPr>
-              <w:t>F(</w:t>
-            </w:r>
-            <w:proofErr w:type="gramEnd"/>
-            <w:r>
-              <w:rPr>
-                <w:color w:val="FF0000"/>
-              </w:rPr>
-              <w:t>110) = 0</w:t>
+              <w:t>F(110) = 0</w:t>
             </w:r>
           </w:p>
         </w:tc>
@@ -5539,19 +5436,11 @@
             <w:tcW w:w="1907" w:type="dxa"/>
           </w:tcPr>
           <w:p>
-            <w:proofErr w:type="gramStart"/>
             <w:r>
               <w:rPr>
                 <w:color w:val="FF0000"/>
               </w:rPr>
-              <w:t>F(</w:t>
-            </w:r>
-            <w:proofErr w:type="gramEnd"/>
-            <w:r>
-              <w:rPr>
-                <w:color w:val="FF0000"/>
-              </w:rPr>
-              <w:t>110) = 0</w:t>
+              <w:t>F(110) = 0</w:t>
             </w:r>
           </w:p>
         </w:tc>
@@ -5560,13 +5449,8 @@
             <w:tcW w:w="1907" w:type="dxa"/>
           </w:tcPr>
           <w:p>
-            <w:proofErr w:type="gramStart"/>
-            <w:r>
-              <w:t>F(</w:t>
-            </w:r>
-            <w:proofErr w:type="gramEnd"/>
-            <w:r>
-              <w:t>110) = 1</w:t>
+            <w:r>
+              <w:t>F(110) = 1</w:t>
             </w:r>
           </w:p>
         </w:tc>
@@ -5575,13 +5459,8 @@
             <w:tcW w:w="1907" w:type="dxa"/>
           </w:tcPr>
           <w:p>
-            <w:proofErr w:type="gramStart"/>
-            <w:r>
-              <w:t>F(</w:t>
-            </w:r>
-            <w:proofErr w:type="gramEnd"/>
-            <w:r>
-              <w:t>110) = 0</w:t>
+            <w:r>
+              <w:t>F(110) = 0</w:t>
             </w:r>
           </w:p>
         </w:tc>
@@ -5595,13 +5474,8 @@
             <w:tcW w:w="1905" w:type="dxa"/>
           </w:tcPr>
           <w:p>
-            <w:proofErr w:type="gramStart"/>
-            <w:r>
-              <w:t>F(</w:t>
-            </w:r>
-            <w:proofErr w:type="gramEnd"/>
-            <w:r>
-              <w:t>100) = 0</w:t>
+            <w:r>
+              <w:t>F(100) = 0</w:t>
             </w:r>
           </w:p>
         </w:tc>
@@ -5610,13 +5484,8 @@
             <w:tcW w:w="1907" w:type="dxa"/>
           </w:tcPr>
           <w:p>
-            <w:proofErr w:type="gramStart"/>
-            <w:r>
-              <w:t>F(</w:t>
-            </w:r>
-            <w:proofErr w:type="gramEnd"/>
-            <w:r>
-              <w:t>100) = 1</w:t>
+            <w:r>
+              <w:t>F(100) = 1</w:t>
             </w:r>
           </w:p>
         </w:tc>
@@ -5625,13 +5494,8 @@
             <w:tcW w:w="1907" w:type="dxa"/>
           </w:tcPr>
           <w:p>
-            <w:proofErr w:type="gramStart"/>
-            <w:r>
-              <w:t>F(</w:t>
-            </w:r>
-            <w:proofErr w:type="gramEnd"/>
-            <w:r>
-              <w:t>100) = 0</w:t>
+            <w:r>
+              <w:t>F(100) = 0</w:t>
             </w:r>
           </w:p>
         </w:tc>
@@ -5640,19 +5504,11 @@
             <w:tcW w:w="1907" w:type="dxa"/>
           </w:tcPr>
           <w:p>
-            <w:proofErr w:type="gramStart"/>
             <w:r>
               <w:rPr>
                 <w:color w:val="FF0000"/>
               </w:rPr>
-              <w:t>F(</w:t>
-            </w:r>
-            <w:proofErr w:type="gramEnd"/>
-            <w:r>
-              <w:rPr>
-                <w:color w:val="FF0000"/>
-              </w:rPr>
-              <w:t xml:space="preserve">100) = </w:t>
+              <w:t xml:space="preserve">F(100) = </w:t>
             </w:r>
             <w:r>
               <w:rPr>
@@ -5672,19 +5528,11 @@
                 <w:color w:val="FF0000"/>
               </w:rPr>
             </w:pPr>
-            <w:proofErr w:type="gramStart"/>
             <w:r>
               <w:rPr>
                 <w:color w:val="FF0000"/>
               </w:rPr>
-              <w:t>F(</w:t>
-            </w:r>
-            <w:proofErr w:type="gramEnd"/>
-            <w:r>
-              <w:rPr>
-                <w:color w:val="FF0000"/>
-              </w:rPr>
-              <w:t xml:space="preserve">100) = </w:t>
+              <w:t xml:space="preserve">F(100) = </w:t>
             </w:r>
             <w:r>
               <w:rPr>
@@ -6104,13 +5952,8 @@
             <w:tcW w:w="1905" w:type="dxa"/>
           </w:tcPr>
           <w:p>
-            <w:proofErr w:type="gramStart"/>
-            <w:r>
-              <w:t>F(</w:t>
-            </w:r>
-            <w:proofErr w:type="gramEnd"/>
-            <w:r>
-              <w:t xml:space="preserve">110) = </w:t>
+            <w:r>
+              <w:t xml:space="preserve">F(110) = </w:t>
             </w:r>
             <w:r>
               <w:t>0</w:t>
@@ -6125,19 +5968,11 @@
             <w:tcW w:w="1907" w:type="dxa"/>
           </w:tcPr>
           <w:p>
-            <w:proofErr w:type="gramStart"/>
             <w:r>
               <w:rPr>
                 <w:color w:val="FF0000"/>
               </w:rPr>
-              <w:t>F(</w:t>
-            </w:r>
-            <w:proofErr w:type="gramEnd"/>
-            <w:r>
-              <w:rPr>
-                <w:color w:val="FF0000"/>
-              </w:rPr>
-              <w:t>110) = 1</w:t>
+              <w:t>F(110) = 1</w:t>
             </w:r>
           </w:p>
         </w:tc>
@@ -6146,13 +5981,8 @@
             <w:tcW w:w="1907" w:type="dxa"/>
           </w:tcPr>
           <w:p>
-            <w:proofErr w:type="gramStart"/>
-            <w:r>
-              <w:t>F(</w:t>
-            </w:r>
-            <w:proofErr w:type="gramEnd"/>
-            <w:r>
-              <w:t>110) = 1</w:t>
+            <w:r>
+              <w:t>F(110) = 1</w:t>
             </w:r>
           </w:p>
         </w:tc>
@@ -6161,13 +5991,8 @@
             <w:tcW w:w="1907" w:type="dxa"/>
           </w:tcPr>
           <w:p>
-            <w:proofErr w:type="gramStart"/>
-            <w:r>
-              <w:t>F(</w:t>
-            </w:r>
-            <w:proofErr w:type="gramEnd"/>
-            <w:r>
-              <w:t>110) = 0</w:t>
+            <w:r>
+              <w:t>F(110) = 0</w:t>
             </w:r>
           </w:p>
         </w:tc>
@@ -6181,13 +6006,8 @@
             <w:tcW w:w="1905" w:type="dxa"/>
           </w:tcPr>
           <w:p>
-            <w:proofErr w:type="gramStart"/>
-            <w:r>
-              <w:t>F(</w:t>
-            </w:r>
-            <w:proofErr w:type="gramEnd"/>
-            <w:r>
-              <w:t>100) = 0</w:t>
+            <w:r>
+              <w:t>F(100) = 0</w:t>
             </w:r>
           </w:p>
         </w:tc>
@@ -6196,13 +6016,8 @@
             <w:tcW w:w="1907" w:type="dxa"/>
           </w:tcPr>
           <w:p>
-            <w:proofErr w:type="gramStart"/>
-            <w:r>
-              <w:t>F(</w:t>
-            </w:r>
-            <w:proofErr w:type="gramEnd"/>
-            <w:r>
-              <w:t>100) = 0</w:t>
+            <w:r>
+              <w:t>F(100) = 0</w:t>
             </w:r>
           </w:p>
         </w:tc>
@@ -6211,19 +6026,11 @@
             <w:tcW w:w="1907" w:type="dxa"/>
           </w:tcPr>
           <w:p>
-            <w:proofErr w:type="gramStart"/>
             <w:r>
               <w:rPr>
                 <w:color w:val="FF0000"/>
               </w:rPr>
-              <w:t>F(</w:t>
-            </w:r>
-            <w:proofErr w:type="gramEnd"/>
-            <w:r>
-              <w:rPr>
-                <w:color w:val="FF0000"/>
-              </w:rPr>
-              <w:t>100) = 1</w:t>
+              <w:t>F(100) = 1</w:t>
             </w:r>
           </w:p>
         </w:tc>
@@ -6232,19 +6039,11 @@
             <w:tcW w:w="1907" w:type="dxa"/>
           </w:tcPr>
           <w:p>
-            <w:proofErr w:type="gramStart"/>
             <w:r>
               <w:rPr>
                 <w:color w:val="FF0000"/>
               </w:rPr>
-              <w:t>F(</w:t>
-            </w:r>
-            <w:proofErr w:type="gramEnd"/>
-            <w:r>
-              <w:rPr>
-                <w:color w:val="FF0000"/>
-              </w:rPr>
-              <w:t xml:space="preserve">100) = </w:t>
+              <w:t xml:space="preserve">F(100) = </w:t>
             </w:r>
             <w:r>
               <w:rPr>
@@ -7942,17 +7741,8 @@
           <w:sz w:val="24"/>
           <w:szCs w:val="24"/>
         </w:rPr>
-        <w:t xml:space="preserve"> </w:t>
-      </w:r>
-      <w:proofErr w:type="gramStart"/>
-      <w:r>
-        <w:rPr>
-          <w:sz w:val="24"/>
-          <w:szCs w:val="24"/>
-        </w:rPr>
-        <w:t>= ?</w:t>
-      </w:r>
-      <w:proofErr w:type="gramEnd"/>
+        <w:t xml:space="preserve"> = ?</w:t>
+      </w:r>
     </w:p>
     <w:p>
       <w:pPr>
@@ -8022,17 +7812,8 @@
           <w:sz w:val="24"/>
           <w:szCs w:val="24"/>
         </w:rPr>
-        <w:t xml:space="preserve"> </w:t>
-      </w:r>
-      <w:proofErr w:type="gramStart"/>
-      <w:r>
-        <w:rPr>
-          <w:sz w:val="24"/>
-          <w:szCs w:val="24"/>
-        </w:rPr>
-        <w:t>= ?</w:t>
-      </w:r>
-      <w:proofErr w:type="gramEnd"/>
+        <w:t xml:space="preserve"> = ?</w:t>
+      </w:r>
     </w:p>
     <w:p>
       <w:pPr>
@@ -8062,17 +7843,8 @@
           <w:sz w:val="24"/>
           <w:szCs w:val="24"/>
         </w:rPr>
-        <w:t xml:space="preserve"> </w:t>
-      </w:r>
-      <w:proofErr w:type="gramStart"/>
-      <w:r>
-        <w:rPr>
-          <w:sz w:val="24"/>
-          <w:szCs w:val="24"/>
-        </w:rPr>
-        <w:t>= ?</w:t>
-      </w:r>
-      <w:proofErr w:type="gramEnd"/>
+        <w:t xml:space="preserve"> = ?</w:t>
+      </w:r>
     </w:p>
     <w:p>
       <w:pPr>
@@ -8141,17 +7913,8 @@
           <w:sz w:val="24"/>
           <w:szCs w:val="24"/>
         </w:rPr>
-        <w:t xml:space="preserve"> </w:t>
-      </w:r>
-      <w:proofErr w:type="gramStart"/>
-      <w:r>
-        <w:rPr>
-          <w:sz w:val="24"/>
-          <w:szCs w:val="24"/>
-        </w:rPr>
-        <w:t>= ?</w:t>
-      </w:r>
-      <w:proofErr w:type="gramEnd"/>
+        <w:t xml:space="preserve"> = ?</w:t>
+      </w:r>
     </w:p>
     <w:p>
       <w:pPr>
@@ -8327,23 +8090,7 @@
           <w:sz w:val="24"/>
           <w:szCs w:val="24"/>
         </w:rPr>
-        <w:t xml:space="preserve">The monotone Boolean function that corresponds to these two lower ones is “x1 v x2.” However, let’s say that there was an unresolved violation of monotonicity in the chain that corresponds to the second case. The violation was a “zero above a lower one” and it was </w:t>
-      </w:r>
-      <w:proofErr w:type="gramStart"/>
-      <w:r>
-        <w:rPr>
-          <w:sz w:val="24"/>
-          <w:szCs w:val="24"/>
-        </w:rPr>
-        <w:t>F(</w:t>
-      </w:r>
-      <w:proofErr w:type="gramEnd"/>
-      <w:r>
-        <w:rPr>
-          <w:sz w:val="24"/>
-          <w:szCs w:val="24"/>
-        </w:rPr>
-        <w:t>110) = 0. Since the previous function does not apply to the violation</w:t>
+        <w:t>The monotone Boolean function that corresponds to these two lower ones is “x1 v x2.” However, let’s say that there was an unresolved violation of monotonicity in the chain that corresponds to the second case. The violation was a “zero above a lower one” and it was F(110) = 0. Since the previous function does not apply to the violation</w:t>
       </w:r>
       <w:r>
         <w:rPr>
@@ -8371,23 +8118,7 @@
           <w:sz w:val="24"/>
           <w:szCs w:val="24"/>
         </w:rPr>
-        <w:t xml:space="preserve">x2 </w:t>
-      </w:r>
-      <w:proofErr w:type="gramStart"/>
-      <w:r>
-        <w:rPr>
-          <w:sz w:val="24"/>
-          <w:szCs w:val="24"/>
-        </w:rPr>
-        <w:t>&amp; !x</w:t>
-      </w:r>
-      <w:proofErr w:type="gramEnd"/>
-      <w:r>
-        <w:rPr>
-          <w:sz w:val="24"/>
-          <w:szCs w:val="24"/>
-        </w:rPr>
-        <w:t>1</w:t>
+        <w:t>x2 &amp; !x1</w:t>
       </w:r>
       <w:r>
         <w:rPr>
@@ -8977,21 +8708,12 @@
         </w:rPr>
         <w:t xml:space="preserve">a </w:t>
       </w:r>
-      <w:proofErr w:type="gramStart"/>
-      <w:r>
-        <w:rPr>
-          <w:sz w:val="24"/>
-          <w:szCs w:val="24"/>
-        </w:rPr>
-        <w:t>goes</w:t>
-      </w:r>
-      <w:proofErr w:type="gramEnd"/>
-      <w:r>
-        <w:rPr>
-          <w:sz w:val="24"/>
-          <w:szCs w:val="24"/>
-        </w:rPr>
-        <w:t xml:space="preserve"> to </w:t>
+      <w:r>
+        <w:rPr>
+          <w:sz w:val="24"/>
+          <w:szCs w:val="24"/>
+        </w:rPr>
+        <w:t xml:space="preserve">goes to </w:t>
       </w:r>
       <w:r>
         <w:rPr>
@@ -9447,48 +9169,14 @@
       <w:pPr>
         <w:spacing w:line="276" w:lineRule="auto"/>
       </w:pPr>
+      <w:r>
+        <w:t>As one final note, a couple of the attached results documents are across two different iterations of the program. The only difference is that “Monotonicity Fixed” was changed to “f-change” because we included the option to not fix a violation of monotonicity if encountered by using a non-monotonic function.</w:t>
+      </w:r>
     </w:p>
     <w:p>
       <w:pPr>
         <w:spacing w:line="276" w:lineRule="auto"/>
       </w:pPr>
-      <w:r>
-        <w:drawing>
-          <wp:inline distT="0" distB="0" distL="0" distR="0" wp14:anchorId="33E8B284" wp14:editId="709A318C">
-            <wp:extent cx="5943600" cy="730250"/>
-            <wp:effectExtent l="0" t="0" r="0" b="0"/>
-            <wp:docPr id="1258393261" name="Picture 1"/>
-            <wp:cNvGraphicFramePr>
-              <a:graphicFrameLocks xmlns:a="http://schemas.openxmlformats.org/drawingml/2006/main" noChangeAspect="1"/>
-            </wp:cNvGraphicFramePr>
-            <a:graphic xmlns:a="http://schemas.openxmlformats.org/drawingml/2006/main">
-              <a:graphicData uri="http://schemas.openxmlformats.org/drawingml/2006/picture">
-                <pic:pic xmlns:pic="http://schemas.openxmlformats.org/drawingml/2006/picture">
-                  <pic:nvPicPr>
-                    <pic:cNvPr id="1258393261" name=""/>
-                    <pic:cNvPicPr/>
-                  </pic:nvPicPr>
-                  <pic:blipFill>
-                    <a:blip r:embed="rId14"/>
-                    <a:stretch>
-                      <a:fillRect/>
-                    </a:stretch>
-                  </pic:blipFill>
-                  <pic:spPr>
-                    <a:xfrm>
-                      <a:off x="0" y="0"/>
-                      <a:ext cx="5943600" cy="730250"/>
-                    </a:xfrm>
-                    <a:prstGeom prst="rect">
-                      <a:avLst/>
-                    </a:prstGeom>
-                  </pic:spPr>
-                </pic:pic>
-              </a:graphicData>
-            </a:graphic>
-          </wp:inline>
-        </w:drawing>
-      </w:r>
     </w:p>
     <w:p>
       <w:pPr>
@@ -9503,13 +9191,18 @@
     <w:p>
       <w:pPr>
         <w:spacing w:line="276" w:lineRule="auto"/>
+      </w:pPr>
+    </w:p>
+    <w:p>
+      <w:pPr>
+        <w:spacing w:line="276" w:lineRule="auto"/>
         <w:rPr>
           <w:strike/>
         </w:rPr>
       </w:pPr>
     </w:p>
     <w:sectPr>
-      <w:headerReference w:type="default" r:id="rId15"/>
+      <w:headerReference w:type="default" r:id="rId14"/>
       <w:pgSz w:w="12240" w:h="15840"/>
       <w:pgMar w:top="1440" w:right="1440" w:bottom="1440" w:left="1440" w:header="720" w:footer="720" w:gutter="0"/>
       <w:cols w:space="720"/>

</xml_diff>